<commit_message>
Questions added per e-mail chain
Added following questions:
18. Where will this project be hosted?
19. Will hosting impose technical limitations?
20. Can we expect to be able to add packages to the suggested Linux
server?
</commit_message>
<xml_diff>
--- a/documentation/Iteration_0_Project_Planning.docx
+++ b/documentation/Iteration_0_Project_Planning.docx
@@ -145,7 +145,23 @@
           <w:sz w:val="24"/>
           <w:szCs w:val="24"/>
         </w:rPr>
-        <w:t xml:space="preserve"> </w:t>
+        <w:t xml:space="preserve"> Isley</w:t>
+      </w:r>
+    </w:p>
+    <w:p>
+      <w:pPr>
+        <w:pStyle w:val="NoSpacing"/>
+        <w:rPr>
+          <w:sz w:val="24"/>
+          <w:szCs w:val="24"/>
+        </w:rPr>
+      </w:pPr>
+      <w:r>
+        <w:rPr>
+          <w:sz w:val="24"/>
+          <w:szCs w:val="24"/>
+        </w:rPr>
+        <w:t xml:space="preserve">Design Lead: Jeremy </w:t>
       </w:r>
       <w:proofErr w:type="spellStart"/>
       <w:r>
@@ -153,7 +169,7 @@
           <w:sz w:val="24"/>
           <w:szCs w:val="24"/>
         </w:rPr>
-        <w:t>Isley</w:t>
+        <w:t>Myser</w:t>
       </w:r>
       <w:proofErr w:type="spellEnd"/>
     </w:p>
@@ -170,50 +186,507 @@
           <w:sz w:val="24"/>
           <w:szCs w:val="24"/>
         </w:rPr>
-        <w:t xml:space="preserve">Design Lead: Jeremy </w:t>
-      </w:r>
-      <w:proofErr w:type="spellStart"/>
-      <w:r>
-        <w:rPr>
-          <w:sz w:val="24"/>
-          <w:szCs w:val="24"/>
-        </w:rPr>
-        <w:t>Myser</w:t>
-      </w:r>
+        <w:t>Documentation Lead: Wade Gooch</w:t>
+      </w:r>
+    </w:p>
+    <w:p>
+      <w:pPr>
+        <w:pStyle w:val="NoSpacing"/>
+        <w:rPr>
+          <w:sz w:val="24"/>
+          <w:szCs w:val="24"/>
+        </w:rPr>
+      </w:pPr>
+      <w:r>
+        <w:rPr>
+          <w:sz w:val="24"/>
+          <w:szCs w:val="24"/>
+        </w:rPr>
+        <w:t>Communication Lead: Jeremy Hendricks</w:t>
+      </w:r>
+    </w:p>
+    <w:p>
+      <w:pPr>
+        <w:pStyle w:val="NoSpacing"/>
+        <w:rPr>
+          <w:sz w:val="24"/>
+          <w:szCs w:val="24"/>
+        </w:rPr>
+      </w:pPr>
+    </w:p>
+    <w:p>
+      <w:pPr>
+        <w:pStyle w:val="NoSpacing"/>
+        <w:rPr>
+          <w:sz w:val="24"/>
+          <w:szCs w:val="24"/>
+          <w:u w:val="single"/>
+        </w:rPr>
+      </w:pPr>
+      <w:r>
+        <w:rPr>
+          <w:sz w:val="24"/>
+          <w:szCs w:val="24"/>
+          <w:u w:val="single"/>
+        </w:rPr>
+        <w:t>Questions</w:t>
+      </w:r>
+    </w:p>
+    <w:p>
+      <w:pPr>
+        <w:pStyle w:val="NoSpacing"/>
+        <w:numPr>
+          <w:ilvl w:val="0"/>
+          <w:numId w:val="2"/>
+        </w:numPr>
+        <w:rPr>
+          <w:sz w:val="24"/>
+          <w:szCs w:val="24"/>
+        </w:rPr>
+      </w:pPr>
+      <w:r>
+        <w:rPr>
+          <w:sz w:val="24"/>
+          <w:szCs w:val="24"/>
+        </w:rPr>
+        <w:t>What is this data reporting intended to be used for/to do?</w:t>
+      </w:r>
+    </w:p>
+    <w:p>
+      <w:pPr>
+        <w:pStyle w:val="NoSpacing"/>
+        <w:numPr>
+          <w:ilvl w:val="0"/>
+          <w:numId w:val="2"/>
+        </w:numPr>
+        <w:rPr>
+          <w:sz w:val="24"/>
+          <w:szCs w:val="24"/>
+        </w:rPr>
+      </w:pPr>
+      <w:r>
+        <w:rPr>
+          <w:sz w:val="24"/>
+          <w:szCs w:val="24"/>
+        </w:rPr>
+        <w:t>What unit will savings created by this system be measured with?</w:t>
+      </w:r>
+    </w:p>
+    <w:p>
+      <w:pPr>
+        <w:pStyle w:val="NoSpacing"/>
+        <w:numPr>
+          <w:ilvl w:val="1"/>
+          <w:numId w:val="2"/>
+        </w:numPr>
+        <w:rPr>
+          <w:sz w:val="24"/>
+          <w:szCs w:val="24"/>
+        </w:rPr>
+      </w:pPr>
+      <w:r>
+        <w:rPr>
+          <w:sz w:val="24"/>
+          <w:szCs w:val="24"/>
+        </w:rPr>
+        <w:t>If savings are to be projected by cost, are the prices charged by the energy company accessible?</w:t>
+      </w:r>
+    </w:p>
+    <w:p>
+      <w:pPr>
+        <w:pStyle w:val="NoSpacing"/>
+        <w:numPr>
+          <w:ilvl w:val="0"/>
+          <w:numId w:val="2"/>
+        </w:numPr>
+        <w:rPr>
+          <w:sz w:val="24"/>
+          <w:szCs w:val="24"/>
+        </w:rPr>
+      </w:pPr>
+      <w:r>
+        <w:rPr>
+          <w:sz w:val="24"/>
+          <w:szCs w:val="24"/>
+        </w:rPr>
+        <w:t>What are the results of the solar panel over-producing electricity?</w:t>
+      </w:r>
+    </w:p>
+    <w:p>
+      <w:pPr>
+        <w:pStyle w:val="NoSpacing"/>
+        <w:numPr>
+          <w:ilvl w:val="0"/>
+          <w:numId w:val="2"/>
+        </w:numPr>
+        <w:rPr>
+          <w:sz w:val="24"/>
+          <w:szCs w:val="24"/>
+        </w:rPr>
+      </w:pPr>
+      <w:r>
+        <w:rPr>
+          <w:sz w:val="24"/>
+          <w:szCs w:val="24"/>
+        </w:rPr>
+        <w:t>Are there more than the previous 18 months of data in the data dump?</w:t>
+      </w:r>
+    </w:p>
+    <w:p>
+      <w:pPr>
+        <w:pStyle w:val="NoSpacing"/>
+        <w:numPr>
+          <w:ilvl w:val="0"/>
+          <w:numId w:val="2"/>
+        </w:numPr>
+        <w:rPr>
+          <w:sz w:val="24"/>
+          <w:szCs w:val="24"/>
+        </w:rPr>
+      </w:pPr>
+      <w:r>
+        <w:rPr>
+          <w:sz w:val="24"/>
+          <w:szCs w:val="24"/>
+        </w:rPr>
+        <w:t>Should total savings be calculated taking into consideration cost of existing/future panels?</w:t>
+      </w:r>
+    </w:p>
+    <w:p>
+      <w:pPr>
+        <w:pStyle w:val="NoSpacing"/>
+        <w:numPr>
+          <w:ilvl w:val="1"/>
+          <w:numId w:val="2"/>
+        </w:numPr>
+        <w:rPr>
+          <w:sz w:val="24"/>
+          <w:szCs w:val="24"/>
+        </w:rPr>
+      </w:pPr>
+      <w:r>
+        <w:rPr>
+          <w:sz w:val="24"/>
+          <w:szCs w:val="24"/>
+        </w:rPr>
+        <w:t>Should maintenance of solar panels also be taken into consideration when calculating savings?</w:t>
+      </w:r>
+    </w:p>
+    <w:p>
+      <w:pPr>
+        <w:pStyle w:val="NoSpacing"/>
+        <w:numPr>
+          <w:ilvl w:val="0"/>
+          <w:numId w:val="2"/>
+        </w:numPr>
+        <w:rPr>
+          <w:sz w:val="24"/>
+          <w:szCs w:val="24"/>
+        </w:rPr>
+      </w:pPr>
+      <w:r>
+        <w:rPr>
+          <w:sz w:val="24"/>
+          <w:szCs w:val="24"/>
+        </w:rPr>
+        <w:t>Over what spans of time would calculation of savings be desirable for?</w:t>
+      </w:r>
+    </w:p>
+    <w:p>
+      <w:pPr>
+        <w:pStyle w:val="NoSpacing"/>
+        <w:numPr>
+          <w:ilvl w:val="0"/>
+          <w:numId w:val="2"/>
+        </w:numPr>
+        <w:rPr>
+          <w:sz w:val="24"/>
+          <w:szCs w:val="24"/>
+        </w:rPr>
+      </w:pPr>
+      <w:r>
+        <w:rPr>
+          <w:sz w:val="24"/>
+          <w:szCs w:val="24"/>
+        </w:rPr>
+        <w:t>With what formats and with what accessibility should be reports be generated?</w:t>
+      </w:r>
+    </w:p>
+    <w:p>
+      <w:pPr>
+        <w:pStyle w:val="NoSpacing"/>
+        <w:numPr>
+          <w:ilvl w:val="0"/>
+          <w:numId w:val="2"/>
+        </w:numPr>
+        <w:rPr>
+          <w:sz w:val="24"/>
+          <w:szCs w:val="24"/>
+        </w:rPr>
+      </w:pPr>
+      <w:r>
+        <w:rPr>
+          <w:sz w:val="24"/>
+          <w:szCs w:val="24"/>
+        </w:rPr>
+        <w:t>What sort of interface/interactivity is envisioned for the application (i.e. web-based data dashboards)?</w:t>
+      </w:r>
+    </w:p>
+    <w:p>
+      <w:pPr>
+        <w:pStyle w:val="NoSpacing"/>
+        <w:numPr>
+          <w:ilvl w:val="0"/>
+          <w:numId w:val="2"/>
+        </w:numPr>
+        <w:rPr>
+          <w:sz w:val="24"/>
+          <w:szCs w:val="24"/>
+        </w:rPr>
+      </w:pPr>
+      <w:r>
+        <w:rPr>
+          <w:sz w:val="24"/>
+          <w:szCs w:val="24"/>
+        </w:rPr>
+        <w:t>Does there need to be an option to export data visualizations into a portable file?</w:t>
+      </w:r>
+    </w:p>
+    <w:p>
+      <w:pPr>
+        <w:pStyle w:val="NoSpacing"/>
+        <w:numPr>
+          <w:ilvl w:val="0"/>
+          <w:numId w:val="2"/>
+        </w:numPr>
+        <w:rPr>
+          <w:sz w:val="24"/>
+          <w:szCs w:val="24"/>
+        </w:rPr>
+      </w:pPr>
+      <w:r>
+        <w:rPr>
+          <w:sz w:val="24"/>
+          <w:szCs w:val="24"/>
+        </w:rPr>
+        <w:t>Given the existing data, what notable deficiencies in functionality/data visualization exist?</w:t>
+      </w:r>
+    </w:p>
+    <w:p>
+      <w:pPr>
+        <w:pStyle w:val="NoSpacing"/>
+        <w:numPr>
+          <w:ilvl w:val="0"/>
+          <w:numId w:val="2"/>
+        </w:numPr>
+        <w:rPr>
+          <w:sz w:val="24"/>
+          <w:szCs w:val="24"/>
+        </w:rPr>
+      </w:pPr>
+      <w:r>
+        <w:rPr>
+          <w:sz w:val="24"/>
+          <w:szCs w:val="24"/>
+        </w:rPr>
+        <w:t xml:space="preserve">Will this data be utilized for projections at </w:t>
+      </w:r>
+      <w:r>
+        <w:rPr>
+          <w:i/>
+          <w:sz w:val="24"/>
+          <w:szCs w:val="24"/>
+        </w:rPr>
+        <w:t>new</w:t>
+      </w:r>
+      <w:r>
+        <w:rPr>
+          <w:sz w:val="24"/>
+          <w:szCs w:val="24"/>
+        </w:rPr>
+        <w:t xml:space="preserve"> locations?</w:t>
+      </w:r>
+    </w:p>
+    <w:p>
+      <w:pPr>
+        <w:pStyle w:val="NoSpacing"/>
+        <w:numPr>
+          <w:ilvl w:val="0"/>
+          <w:numId w:val="2"/>
+        </w:numPr>
+        <w:rPr>
+          <w:sz w:val="24"/>
+          <w:szCs w:val="24"/>
+        </w:rPr>
+      </w:pPr>
+      <w:r>
+        <w:rPr>
+          <w:sz w:val="24"/>
+          <w:szCs w:val="24"/>
+        </w:rPr>
+        <w:t>Are there any performance requirements for this application?</w:t>
+      </w:r>
+    </w:p>
+    <w:p>
+      <w:pPr>
+        <w:pStyle w:val="NoSpacing"/>
+        <w:numPr>
+          <w:ilvl w:val="0"/>
+          <w:numId w:val="2"/>
+        </w:numPr>
+        <w:rPr>
+          <w:sz w:val="24"/>
+          <w:szCs w:val="24"/>
+        </w:rPr>
+      </w:pPr>
+      <w:r>
+        <w:rPr>
+          <w:sz w:val="24"/>
+          <w:szCs w:val="24"/>
+        </w:rPr>
+        <w:t>Do the new data visualization capabilities and interface need to be integrated with the existing initial interface?</w:t>
+      </w:r>
+    </w:p>
+    <w:p>
+      <w:pPr>
+        <w:pStyle w:val="NoSpacing"/>
+        <w:numPr>
+          <w:ilvl w:val="0"/>
+          <w:numId w:val="2"/>
+        </w:numPr>
+        <w:rPr>
+          <w:sz w:val="24"/>
+          <w:szCs w:val="24"/>
+        </w:rPr>
+      </w:pPr>
+      <w:r>
+        <w:rPr>
+          <w:sz w:val="24"/>
+          <w:szCs w:val="24"/>
+        </w:rPr>
+        <w:t>Did data collection begin for all of the sites at the same time?</w:t>
+      </w:r>
+    </w:p>
+    <w:p>
+      <w:pPr>
+        <w:pStyle w:val="NoSpacing"/>
+        <w:numPr>
+          <w:ilvl w:val="0"/>
+          <w:numId w:val="2"/>
+        </w:numPr>
+        <w:rPr>
+          <w:sz w:val="24"/>
+          <w:szCs w:val="24"/>
+        </w:rPr>
+      </w:pPr>
+      <w:r>
+        <w:rPr>
+          <w:sz w:val="24"/>
+          <w:szCs w:val="24"/>
+        </w:rPr>
+        <w:t xml:space="preserve">Are there circumstances under which certain data should not be included in reporting/visualization? </w:t>
+      </w:r>
+    </w:p>
+    <w:p>
+      <w:pPr>
+        <w:pStyle w:val="NoSpacing"/>
+        <w:numPr>
+          <w:ilvl w:val="0"/>
+          <w:numId w:val="2"/>
+        </w:numPr>
+        <w:rPr>
+          <w:sz w:val="24"/>
+          <w:szCs w:val="24"/>
+        </w:rPr>
+      </w:pPr>
+      <w:r>
+        <w:rPr>
+          <w:sz w:val="24"/>
+          <w:szCs w:val="24"/>
+        </w:rPr>
+        <w:t>Will there be a need for this system to be compatible with/used by other systems?</w:t>
+      </w:r>
+    </w:p>
+    <w:p>
+      <w:pPr>
+        <w:pStyle w:val="NoSpacing"/>
+        <w:numPr>
+          <w:ilvl w:val="0"/>
+          <w:numId w:val="2"/>
+        </w:numPr>
+        <w:rPr>
+          <w:sz w:val="24"/>
+          <w:szCs w:val="24"/>
+        </w:rPr>
+      </w:pPr>
+      <w:r>
+        <w:rPr>
+          <w:sz w:val="24"/>
+          <w:szCs w:val="24"/>
+        </w:rPr>
+        <w:t>Who is the end user of this application?</w:t>
+      </w:r>
+    </w:p>
+    <w:p>
+      <w:pPr>
+        <w:pStyle w:val="NoSpacing"/>
+        <w:numPr>
+          <w:ilvl w:val="0"/>
+          <w:numId w:val="2"/>
+        </w:numPr>
+        <w:rPr>
+          <w:sz w:val="24"/>
+          <w:szCs w:val="24"/>
+        </w:rPr>
+      </w:pPr>
+      <w:r>
+        <w:rPr>
+          <w:sz w:val="24"/>
+          <w:szCs w:val="24"/>
+        </w:rPr>
+        <w:t>Where will this project be hosted?</w:t>
+      </w:r>
+    </w:p>
+    <w:p>
+      <w:pPr>
+        <w:pStyle w:val="NoSpacing"/>
+        <w:numPr>
+          <w:ilvl w:val="0"/>
+          <w:numId w:val="2"/>
+        </w:numPr>
+        <w:rPr>
+          <w:sz w:val="24"/>
+          <w:szCs w:val="24"/>
+        </w:rPr>
+      </w:pPr>
+      <w:r>
+        <w:rPr>
+          <w:sz w:val="24"/>
+          <w:szCs w:val="24"/>
+        </w:rPr>
+        <w:t xml:space="preserve">Will hosting impose technical limitations? </w:t>
+      </w:r>
+    </w:p>
+    <w:p>
+      <w:pPr>
+        <w:pStyle w:val="NoSpacing"/>
+        <w:numPr>
+          <w:ilvl w:val="0"/>
+          <w:numId w:val="2"/>
+        </w:numPr>
+        <w:rPr>
+          <w:sz w:val="24"/>
+          <w:szCs w:val="24"/>
+        </w:rPr>
+      </w:pPr>
       <w:bookmarkStart w:id="0" w:name="_GoBack"/>
       <w:bookmarkEnd w:id="0"/>
-      <w:proofErr w:type="spellEnd"/>
-    </w:p>
-    <w:p>
-      <w:pPr>
-        <w:pStyle w:val="NoSpacing"/>
-        <w:rPr>
-          <w:sz w:val="24"/>
-          <w:szCs w:val="24"/>
-        </w:rPr>
-      </w:pPr>
-      <w:r>
-        <w:rPr>
-          <w:sz w:val="24"/>
-          <w:szCs w:val="24"/>
-        </w:rPr>
-        <w:t>Documentation Lead: Wade Gooch</w:t>
-      </w:r>
-    </w:p>
-    <w:p>
-      <w:pPr>
-        <w:pStyle w:val="NoSpacing"/>
-        <w:rPr>
-          <w:sz w:val="24"/>
-          <w:szCs w:val="24"/>
-        </w:rPr>
-      </w:pPr>
-      <w:r>
-        <w:rPr>
-          <w:sz w:val="24"/>
-          <w:szCs w:val="24"/>
-        </w:rPr>
-        <w:t>Communication Lead: Jeremy Hendricks</w:t>
+      <w:r>
+        <w:rPr>
+          <w:sz w:val="24"/>
+          <w:szCs w:val="24"/>
+        </w:rPr>
+        <w:t>Can we expect to be able to add packages to the suggested Linux server?</w:t>
       </w:r>
     </w:p>
     <w:p>
@@ -240,428 +713,7 @@
           <w:szCs w:val="24"/>
           <w:u w:val="single"/>
         </w:rPr>
-        <w:t>Questions</w:t>
-      </w:r>
-    </w:p>
-    <w:p>
-      <w:pPr>
-        <w:pStyle w:val="NoSpacing"/>
-        <w:numPr>
-          <w:ilvl w:val="0"/>
-          <w:numId w:val="2"/>
-        </w:numPr>
-        <w:rPr>
-          <w:sz w:val="24"/>
-          <w:szCs w:val="24"/>
-        </w:rPr>
-      </w:pPr>
-      <w:r>
-        <w:rPr>
-          <w:sz w:val="24"/>
-          <w:szCs w:val="24"/>
-        </w:rPr>
-        <w:t>What is this data reporting intended to be used for/to do?</w:t>
-      </w:r>
-    </w:p>
-    <w:p>
-      <w:pPr>
-        <w:pStyle w:val="NoSpacing"/>
-        <w:numPr>
-          <w:ilvl w:val="0"/>
-          <w:numId w:val="2"/>
-        </w:numPr>
-        <w:rPr>
-          <w:sz w:val="24"/>
-          <w:szCs w:val="24"/>
-        </w:rPr>
-      </w:pPr>
-      <w:r>
-        <w:rPr>
-          <w:sz w:val="24"/>
-          <w:szCs w:val="24"/>
-        </w:rPr>
-        <w:t>What unit will savings created by this system be measured with?</w:t>
-      </w:r>
-    </w:p>
-    <w:p>
-      <w:pPr>
-        <w:pStyle w:val="NoSpacing"/>
-        <w:numPr>
-          <w:ilvl w:val="1"/>
-          <w:numId w:val="2"/>
-        </w:numPr>
-        <w:rPr>
-          <w:sz w:val="24"/>
-          <w:szCs w:val="24"/>
-        </w:rPr>
-      </w:pPr>
-      <w:r>
-        <w:rPr>
-          <w:sz w:val="24"/>
-          <w:szCs w:val="24"/>
-        </w:rPr>
-        <w:t>If savings are to be projected by cost, are the prices charged by the energy company accessible?</w:t>
-      </w:r>
-    </w:p>
-    <w:p>
-      <w:pPr>
-        <w:pStyle w:val="NoSpacing"/>
-        <w:numPr>
-          <w:ilvl w:val="0"/>
-          <w:numId w:val="2"/>
-        </w:numPr>
-        <w:rPr>
-          <w:sz w:val="24"/>
-          <w:szCs w:val="24"/>
-        </w:rPr>
-      </w:pPr>
-      <w:r>
-        <w:rPr>
-          <w:sz w:val="24"/>
-          <w:szCs w:val="24"/>
-        </w:rPr>
-        <w:t>What are the results of the solar panel over-producing electricity?</w:t>
-      </w:r>
-    </w:p>
-    <w:p>
-      <w:pPr>
-        <w:pStyle w:val="NoSpacing"/>
-        <w:numPr>
-          <w:ilvl w:val="0"/>
-          <w:numId w:val="2"/>
-        </w:numPr>
-        <w:rPr>
-          <w:sz w:val="24"/>
-          <w:szCs w:val="24"/>
-        </w:rPr>
-      </w:pPr>
-      <w:r>
-        <w:rPr>
-          <w:sz w:val="24"/>
-          <w:szCs w:val="24"/>
-        </w:rPr>
-        <w:t>Are there more than the previous 18 months of data in the data dump?</w:t>
-      </w:r>
-    </w:p>
-    <w:p>
-      <w:pPr>
-        <w:pStyle w:val="NoSpacing"/>
-        <w:numPr>
-          <w:ilvl w:val="0"/>
-          <w:numId w:val="2"/>
-        </w:numPr>
-        <w:rPr>
-          <w:sz w:val="24"/>
-          <w:szCs w:val="24"/>
-        </w:rPr>
-      </w:pPr>
-      <w:r>
-        <w:rPr>
-          <w:sz w:val="24"/>
-          <w:szCs w:val="24"/>
-        </w:rPr>
-        <w:t>Should total savings be calculated taking into consideration cost of existing/future panels?</w:t>
-      </w:r>
-    </w:p>
-    <w:p>
-      <w:pPr>
-        <w:pStyle w:val="NoSpacing"/>
-        <w:numPr>
-          <w:ilvl w:val="1"/>
-          <w:numId w:val="2"/>
-        </w:numPr>
-        <w:rPr>
-          <w:sz w:val="24"/>
-          <w:szCs w:val="24"/>
-        </w:rPr>
-      </w:pPr>
-      <w:r>
-        <w:rPr>
-          <w:sz w:val="24"/>
-          <w:szCs w:val="24"/>
-        </w:rPr>
-        <w:t>Should maintenance of solar panels also be taken into consideration when calculating savings?</w:t>
-      </w:r>
-    </w:p>
-    <w:p>
-      <w:pPr>
-        <w:pStyle w:val="NoSpacing"/>
-        <w:numPr>
-          <w:ilvl w:val="0"/>
-          <w:numId w:val="2"/>
-        </w:numPr>
-        <w:rPr>
-          <w:sz w:val="24"/>
-          <w:szCs w:val="24"/>
-        </w:rPr>
-      </w:pPr>
-      <w:r>
-        <w:rPr>
-          <w:sz w:val="24"/>
-          <w:szCs w:val="24"/>
-        </w:rPr>
-        <w:t>Over what spans of time would calculation of savings be desirable for?</w:t>
-      </w:r>
-    </w:p>
-    <w:p>
-      <w:pPr>
-        <w:pStyle w:val="NoSpacing"/>
-        <w:numPr>
-          <w:ilvl w:val="0"/>
-          <w:numId w:val="2"/>
-        </w:numPr>
-        <w:rPr>
-          <w:sz w:val="24"/>
-          <w:szCs w:val="24"/>
-        </w:rPr>
-      </w:pPr>
-      <w:r>
-        <w:rPr>
-          <w:sz w:val="24"/>
-          <w:szCs w:val="24"/>
-        </w:rPr>
-        <w:t>With what formats and with what accessibility should be reports be generated?</w:t>
-      </w:r>
-    </w:p>
-    <w:p>
-      <w:pPr>
-        <w:pStyle w:val="NoSpacing"/>
-        <w:numPr>
-          <w:ilvl w:val="0"/>
-          <w:numId w:val="2"/>
-        </w:numPr>
-        <w:rPr>
-          <w:sz w:val="24"/>
-          <w:szCs w:val="24"/>
-        </w:rPr>
-      </w:pPr>
-      <w:r>
-        <w:rPr>
-          <w:sz w:val="24"/>
-          <w:szCs w:val="24"/>
-        </w:rPr>
-        <w:t>What sort of interface/interactivity is envisioned for the application (i.e. web-based data dashboards)?</w:t>
-      </w:r>
-    </w:p>
-    <w:p>
-      <w:pPr>
-        <w:pStyle w:val="NoSpacing"/>
-        <w:numPr>
-          <w:ilvl w:val="0"/>
-          <w:numId w:val="2"/>
-        </w:numPr>
-        <w:rPr>
-          <w:sz w:val="24"/>
-          <w:szCs w:val="24"/>
-        </w:rPr>
-      </w:pPr>
-      <w:r>
-        <w:rPr>
-          <w:sz w:val="24"/>
-          <w:szCs w:val="24"/>
-        </w:rPr>
-        <w:t>Does there need to be an option to export data visualizations into a portable file?</w:t>
-      </w:r>
-    </w:p>
-    <w:p>
-      <w:pPr>
-        <w:pStyle w:val="NoSpacing"/>
-        <w:numPr>
-          <w:ilvl w:val="0"/>
-          <w:numId w:val="2"/>
-        </w:numPr>
-        <w:rPr>
-          <w:sz w:val="24"/>
-          <w:szCs w:val="24"/>
-        </w:rPr>
-      </w:pPr>
-      <w:r>
-        <w:rPr>
-          <w:sz w:val="24"/>
-          <w:szCs w:val="24"/>
-        </w:rPr>
-        <w:t>Given the existing data, what notable deficiencies in functionality/data visualization exist?</w:t>
-      </w:r>
-    </w:p>
-    <w:p>
-      <w:pPr>
-        <w:pStyle w:val="NoSpacing"/>
-        <w:numPr>
-          <w:ilvl w:val="0"/>
-          <w:numId w:val="2"/>
-        </w:numPr>
-        <w:rPr>
-          <w:sz w:val="24"/>
-          <w:szCs w:val="24"/>
-        </w:rPr>
-      </w:pPr>
-      <w:r>
-        <w:rPr>
-          <w:sz w:val="24"/>
-          <w:szCs w:val="24"/>
-        </w:rPr>
-        <w:t xml:space="preserve">Will this data be utilized for projections at </w:t>
-      </w:r>
-      <w:r>
-        <w:rPr>
-          <w:i/>
-          <w:sz w:val="24"/>
-          <w:szCs w:val="24"/>
-        </w:rPr>
-        <w:t>new</w:t>
-      </w:r>
-      <w:r>
-        <w:rPr>
-          <w:sz w:val="24"/>
-          <w:szCs w:val="24"/>
-        </w:rPr>
-        <w:t xml:space="preserve"> locations?</w:t>
-      </w:r>
-    </w:p>
-    <w:p>
-      <w:pPr>
-        <w:pStyle w:val="NoSpacing"/>
-        <w:numPr>
-          <w:ilvl w:val="0"/>
-          <w:numId w:val="2"/>
-        </w:numPr>
-        <w:rPr>
-          <w:sz w:val="24"/>
-          <w:szCs w:val="24"/>
-        </w:rPr>
-      </w:pPr>
-      <w:r>
-        <w:rPr>
-          <w:sz w:val="24"/>
-          <w:szCs w:val="24"/>
-        </w:rPr>
-        <w:t>Are there any performance requirements for this application?</w:t>
-      </w:r>
-    </w:p>
-    <w:p>
-      <w:pPr>
-        <w:pStyle w:val="NoSpacing"/>
-        <w:numPr>
-          <w:ilvl w:val="0"/>
-          <w:numId w:val="2"/>
-        </w:numPr>
-        <w:rPr>
-          <w:sz w:val="24"/>
-          <w:szCs w:val="24"/>
-        </w:rPr>
-      </w:pPr>
-      <w:r>
-        <w:rPr>
-          <w:sz w:val="24"/>
-          <w:szCs w:val="24"/>
-        </w:rPr>
-        <w:t>Do the new data visualization capabilities and interface need to be integrated with the existing initial interface?</w:t>
-      </w:r>
-    </w:p>
-    <w:p>
-      <w:pPr>
-        <w:pStyle w:val="NoSpacing"/>
-        <w:numPr>
-          <w:ilvl w:val="0"/>
-          <w:numId w:val="2"/>
-        </w:numPr>
-        <w:rPr>
-          <w:sz w:val="24"/>
-          <w:szCs w:val="24"/>
-        </w:rPr>
-      </w:pPr>
-      <w:r>
-        <w:rPr>
-          <w:sz w:val="24"/>
-          <w:szCs w:val="24"/>
-        </w:rPr>
-        <w:t>Did data collection begin for all of the sites at the same time?</w:t>
-      </w:r>
-    </w:p>
-    <w:p>
-      <w:pPr>
-        <w:pStyle w:val="NoSpacing"/>
-        <w:numPr>
-          <w:ilvl w:val="0"/>
-          <w:numId w:val="2"/>
-        </w:numPr>
-        <w:rPr>
-          <w:sz w:val="24"/>
-          <w:szCs w:val="24"/>
-        </w:rPr>
-      </w:pPr>
-      <w:r>
-        <w:rPr>
-          <w:sz w:val="24"/>
-          <w:szCs w:val="24"/>
-        </w:rPr>
-        <w:t xml:space="preserve">Are there circumstances under which certain data should not be included in reporting/visualization? </w:t>
-      </w:r>
-    </w:p>
-    <w:p>
-      <w:pPr>
-        <w:pStyle w:val="NoSpacing"/>
-        <w:numPr>
-          <w:ilvl w:val="0"/>
-          <w:numId w:val="2"/>
-        </w:numPr>
-        <w:rPr>
-          <w:sz w:val="24"/>
-          <w:szCs w:val="24"/>
-        </w:rPr>
-      </w:pPr>
-      <w:r>
-        <w:rPr>
-          <w:sz w:val="24"/>
-          <w:szCs w:val="24"/>
-        </w:rPr>
-        <w:t>Will there be a need for this system to be compatible with/used by other systems?</w:t>
-      </w:r>
-    </w:p>
-    <w:p>
-      <w:pPr>
-        <w:pStyle w:val="NoSpacing"/>
-        <w:numPr>
-          <w:ilvl w:val="0"/>
-          <w:numId w:val="2"/>
-        </w:numPr>
-        <w:rPr>
-          <w:sz w:val="24"/>
-          <w:szCs w:val="24"/>
-        </w:rPr>
-      </w:pPr>
-      <w:r>
-        <w:rPr>
-          <w:sz w:val="24"/>
-          <w:szCs w:val="24"/>
-        </w:rPr>
-        <w:t>Who is the end user of this application?</w:t>
-      </w:r>
-    </w:p>
-    <w:p>
-      <w:pPr>
-        <w:pStyle w:val="NoSpacing"/>
-        <w:rPr>
-          <w:sz w:val="24"/>
-          <w:szCs w:val="24"/>
-        </w:rPr>
-      </w:pPr>
-    </w:p>
-    <w:p>
-      <w:pPr>
-        <w:pStyle w:val="NoSpacing"/>
-        <w:rPr>
-          <w:sz w:val="24"/>
-          <w:szCs w:val="24"/>
-          <w:u w:val="single"/>
-        </w:rPr>
-      </w:pPr>
-      <w:r>
-        <w:rPr>
-          <w:sz w:val="24"/>
-          <w:szCs w:val="24"/>
-          <w:u w:val="single"/>
-        </w:rPr>
+        <w:lastRenderedPageBreak/>
         <w:t>To Do</w:t>
       </w:r>
     </w:p>

</xml_diff>